<commit_message>
master: finaly fixed report
</commit_message>
<xml_diff>
--- a/Report.docx
+++ b/Report.docx
@@ -70,12 +70,12 @@
           <wp:inline distB="114300" distT="114300" distL="114300" distR="114300">
             <wp:extent cx="2501352" cy="4098750"/>
             <wp:effectExtent b="0" l="0" r="0" t="0"/>
-            <wp:docPr id="10" name="image6.png"/>
+            <wp:docPr id="10" name="image4.png"/>
             <a:graphic>
               <a:graphicData uri="http://schemas.openxmlformats.org/drawingml/2006/picture">
                 <pic:pic>
                   <pic:nvPicPr>
-                    <pic:cNvPr id="0" name="image6.png"/>
+                    <pic:cNvPr id="0" name="image4.png"/>
                     <pic:cNvPicPr preferRelativeResize="0"/>
                   </pic:nvPicPr>
                   <pic:blipFill>
@@ -1039,12 +1039,12 @@
           <wp:inline distB="114300" distT="114300" distL="114300" distR="114300">
             <wp:extent cx="5348288" cy="2407618"/>
             <wp:effectExtent b="0" l="0" r="0" t="0"/>
-            <wp:docPr id="1" name="image1.png"/>
+            <wp:docPr id="1" name="image5.png"/>
             <a:graphic>
               <a:graphicData uri="http://schemas.openxmlformats.org/drawingml/2006/picture">
                 <pic:pic>
                   <pic:nvPicPr>
-                    <pic:cNvPr id="0" name="image1.png"/>
+                    <pic:cNvPr id="0" name="image5.png"/>
                     <pic:cNvPicPr preferRelativeResize="0"/>
                   </pic:nvPicPr>
                   <pic:blipFill>
@@ -1105,12 +1105,12 @@
           <wp:inline distB="114300" distT="114300" distL="114300" distR="114300">
             <wp:extent cx="5348288" cy="2460923"/>
             <wp:effectExtent b="0" l="0" r="0" t="0"/>
-            <wp:docPr id="6" name="image9.png"/>
+            <wp:docPr id="6" name="image8.png"/>
             <a:graphic>
               <a:graphicData uri="http://schemas.openxmlformats.org/drawingml/2006/picture">
                 <pic:pic>
                   <pic:nvPicPr>
-                    <pic:cNvPr id="0" name="image9.png"/>
+                    <pic:cNvPr id="0" name="image8.png"/>
                     <pic:cNvPicPr preferRelativeResize="0"/>
                   </pic:nvPicPr>
                   <pic:blipFill>
@@ -1210,12 +1210,12 @@
           <wp:inline distB="114300" distT="114300" distL="114300" distR="114300">
             <wp:extent cx="5731200" cy="2578100"/>
             <wp:effectExtent b="0" l="0" r="0" t="0"/>
-            <wp:docPr id="2" name="image5.png"/>
+            <wp:docPr id="2" name="image9.png"/>
             <a:graphic>
               <a:graphicData uri="http://schemas.openxmlformats.org/drawingml/2006/picture">
                 <pic:pic>
                   <pic:nvPicPr>
-                    <pic:cNvPr id="0" name="image5.png"/>
+                    <pic:cNvPr id="0" name="image9.png"/>
                     <pic:cNvPicPr preferRelativeResize="0"/>
                   </pic:nvPicPr>
                   <pic:blipFill>
@@ -1273,12 +1273,12 @@
           <wp:inline distB="114300" distT="114300" distL="114300" distR="114300">
             <wp:extent cx="5731200" cy="2527300"/>
             <wp:effectExtent b="0" l="0" r="0" t="0"/>
-            <wp:docPr id="3" name="image3.png"/>
+            <wp:docPr id="3" name="image7.png"/>
             <a:graphic>
               <a:graphicData uri="http://schemas.openxmlformats.org/drawingml/2006/picture">
                 <pic:pic>
                   <pic:nvPicPr>
-                    <pic:cNvPr id="0" name="image3.png"/>
+                    <pic:cNvPr id="0" name="image7.png"/>
                     <pic:cNvPicPr preferRelativeResize="0"/>
                   </pic:nvPicPr>
                   <pic:blipFill>
@@ -1397,12 +1397,12 @@
           <wp:inline distB="114300" distT="114300" distL="114300" distR="114300">
             <wp:extent cx="5731200" cy="3251200"/>
             <wp:effectExtent b="0" l="0" r="0" t="0"/>
-            <wp:docPr id="8" name="image10.png"/>
+            <wp:docPr id="8" name="image2.png"/>
             <a:graphic>
               <a:graphicData uri="http://schemas.openxmlformats.org/drawingml/2006/picture">
                 <pic:pic>
                   <pic:nvPicPr>
-                    <pic:cNvPr id="0" name="image10.png"/>
+                    <pic:cNvPr id="0" name="image2.png"/>
                     <pic:cNvPicPr preferRelativeResize="0"/>
                   </pic:nvPicPr>
                   <pic:blipFill>
@@ -1465,12 +1465,12 @@
           <wp:inline distB="114300" distT="114300" distL="114300" distR="114300">
             <wp:extent cx="5731200" cy="3708400"/>
             <wp:effectExtent b="0" l="0" r="0" t="0"/>
-            <wp:docPr id="7" name="image2.png"/>
+            <wp:docPr id="7" name="image3.png"/>
             <a:graphic>
               <a:graphicData uri="http://schemas.openxmlformats.org/drawingml/2006/picture">
                 <pic:pic>
                   <pic:nvPicPr>
-                    <pic:cNvPr id="0" name="image2.png"/>
+                    <pic:cNvPr id="0" name="image3.png"/>
                     <pic:cNvPicPr preferRelativeResize="0"/>
                   </pic:nvPicPr>
                   <pic:blipFill>
@@ -1528,12 +1528,12 @@
           <wp:inline distB="114300" distT="114300" distL="114300" distR="114300">
             <wp:extent cx="5731200" cy="1346200"/>
             <wp:effectExtent b="0" l="0" r="0" t="0"/>
-            <wp:docPr id="9" name="image8.png"/>
+            <wp:docPr id="9" name="image1.png"/>
             <a:graphic>
               <a:graphicData uri="http://schemas.openxmlformats.org/drawingml/2006/picture">
                 <pic:pic>
                   <pic:nvPicPr>
-                    <pic:cNvPr id="0" name="image8.png"/>
+                    <pic:cNvPr id="0" name="image1.png"/>
                     <pic:cNvPicPr preferRelativeResize="0"/>
                   </pic:nvPicPr>
                   <pic:blipFill>
@@ -1584,12 +1584,12 @@
           <wp:inline distB="114300" distT="114300" distL="114300" distR="114300">
             <wp:extent cx="5731200" cy="1041400"/>
             <wp:effectExtent b="0" l="0" r="0" t="0"/>
-            <wp:docPr id="5" name="image7.png"/>
+            <wp:docPr id="5" name="image6.png"/>
             <a:graphic>
               <a:graphicData uri="http://schemas.openxmlformats.org/drawingml/2006/picture">
                 <pic:pic>
                   <pic:nvPicPr>
-                    <pic:cNvPr id="0" name="image7.png"/>
+                    <pic:cNvPr id="0" name="image6.png"/>
                     <pic:cNvPicPr preferRelativeResize="0"/>
                   </pic:nvPicPr>
                   <pic:blipFill>
@@ -1619,12 +1619,12 @@
           <wp:inline distB="114300" distT="114300" distL="114300" distR="114300">
             <wp:extent cx="5731200" cy="1612900"/>
             <wp:effectExtent b="0" l="0" r="0" t="0"/>
-            <wp:docPr id="4" name="image4.png"/>
+            <wp:docPr id="4" name="image10.png"/>
             <a:graphic>
               <a:graphicData uri="http://schemas.openxmlformats.org/drawingml/2006/picture">
                 <pic:pic>
                   <pic:nvPicPr>
-                    <pic:cNvPr id="0" name="image4.png"/>
+                    <pic:cNvPr id="0" name="image10.png"/>
                     <pic:cNvPicPr preferRelativeResize="0"/>
                   </pic:nvPicPr>
                   <pic:blipFill>

</xml_diff>